<commit_message>
Atualizando ata da task 8
</commit_message>
<xml_diff>
--- a/Atas de Reunião/Task 8 - 20.12.2021/Task 8 - 20.12.2021.docx
+++ b/Atas de Reunião/Task 8 - 20.12.2021/Task 8 - 20.12.2021.docx
@@ -28,12 +28,12 @@
           <wp:inline distB="114300" distT="114300" distL="114300" distR="114300">
             <wp:extent cx="3435188" cy="1011294"/>
             <wp:effectExtent b="0" l="0" r="0" t="0"/>
-            <wp:docPr id="1" name="image2.png"/>
+            <wp:docPr id="1" name="image1.png"/>
             <a:graphic>
               <a:graphicData uri="http://schemas.openxmlformats.org/drawingml/2006/picture">
                 <pic:pic>
                   <pic:nvPicPr>
-                    <pic:cNvPr id="0" name="image2.png"/>
+                    <pic:cNvPr id="0" name="image1.png"/>
                     <pic:cNvPicPr preferRelativeResize="0"/>
                   </pic:nvPicPr>
                   <pic:blipFill>
@@ -202,12 +202,12 @@
           <wp:inline distB="114300" distT="114300" distL="114300" distR="114300">
             <wp:extent cx="1434937" cy="1434937"/>
             <wp:effectExtent b="0" l="0" r="0" t="0"/>
-            <wp:docPr id="2" name="image1.png"/>
+            <wp:docPr id="2" name="image2.png"/>
             <a:graphic>
               <a:graphicData uri="http://schemas.openxmlformats.org/drawingml/2006/picture">
                 <pic:pic>
                   <pic:nvPicPr>
-                    <pic:cNvPr id="0" name="image1.png"/>
+                    <pic:cNvPr id="0" name="image2.png"/>
                     <pic:cNvPicPr preferRelativeResize="0"/>
                   </pic:nvPicPr>
                   <pic:blipFill>
@@ -544,7 +544,7 @@
     </w:p>
     <w:p>
       <w:pPr>
-        <w:spacing w:line="240" w:lineRule="auto"/>
+        <w:spacing w:line="360" w:lineRule="auto"/>
         <w:ind w:firstLine="720"/>
         <w:jc w:val="both"/>
         <w:rPr>
@@ -605,7 +605,7 @@
     </w:p>
     <w:p>
       <w:pPr>
-        <w:spacing w:line="240" w:lineRule="auto"/>
+        <w:spacing w:line="360" w:lineRule="auto"/>
         <w:ind w:left="1440" w:firstLine="0"/>
         <w:jc w:val="both"/>
         <w:rPr>
@@ -665,7 +665,7 @@
     </w:p>
     <w:p>
       <w:pPr>
-        <w:spacing w:line="240" w:lineRule="auto"/>
+        <w:spacing w:line="360" w:lineRule="auto"/>
         <w:ind w:left="0" w:firstLine="0"/>
         <w:jc w:val="both"/>
         <w:rPr>
@@ -701,7 +701,7 @@
           <w:szCs w:val="24"/>
           <w:rtl w:val="0"/>
         </w:rPr>
-        <w:t xml:space="preserve">Tester – Samuel da Silva</w:t>
+        <w:t xml:space="preserve">Tester – Mayquel de Oliveira</w:t>
       </w:r>
     </w:p>
     <w:p>
@@ -720,12 +720,44 @@
           <w:szCs w:val="24"/>
           <w:rtl w:val="0"/>
         </w:rPr>
-        <w:t xml:space="preserve">Auxiliou na criação do código e ficou responsável pela tarefa de fazer o Deploy, testar e realizar a comunicação com a instrutora do bootcamp.</w:t>
-      </w:r>
-    </w:p>
-    <w:p>
-      <w:pPr>
-        <w:spacing w:line="240" w:lineRule="auto"/>
+        <w:t xml:space="preserve">A princípio, Samuel tinha se responsabilizado pela função de tester. Entretanto, não foi possível seguir com esse plano, por questões de problemas técnicos com o Spring do integrante. O mesmo aconteceu com Gabriele. Portanto, Mayquel assumiu essa responsabilidade e ocupou a função de tester além da de P.O.</w:t>
+      </w:r>
+    </w:p>
+    <w:p>
+      <w:pPr>
+        <w:spacing w:line="360" w:lineRule="auto"/>
+        <w:ind w:left="0" w:firstLine="0"/>
+        <w:jc w:val="both"/>
+        <w:rPr>
+          <w:sz w:val="24"/>
+          <w:szCs w:val="24"/>
+        </w:rPr>
+      </w:pPr>
+      <w:r>
+        <w:rPr>
+          <w:rtl w:val="0"/>
+        </w:rPr>
+      </w:r>
+    </w:p>
+    <w:p>
+      <w:pPr>
+        <w:spacing w:line="360" w:lineRule="auto"/>
+        <w:ind w:left="0" w:firstLine="0"/>
+        <w:jc w:val="both"/>
+        <w:rPr>
+          <w:sz w:val="24"/>
+          <w:szCs w:val="24"/>
+        </w:rPr>
+      </w:pPr>
+      <w:r>
+        <w:rPr>
+          <w:rtl w:val="0"/>
+        </w:rPr>
+      </w:r>
+    </w:p>
+    <w:p>
+      <w:pPr>
+        <w:spacing w:line="360" w:lineRule="auto"/>
         <w:ind w:left="0" w:firstLine="0"/>
         <w:jc w:val="both"/>
         <w:rPr>
@@ -789,7 +821,7 @@
     </w:p>
     <w:p>
       <w:pPr>
-        <w:spacing w:line="240" w:lineRule="auto"/>
+        <w:spacing w:line="360" w:lineRule="auto"/>
         <w:ind w:left="0" w:firstLine="0"/>
         <w:jc w:val="both"/>
         <w:rPr>

</xml_diff>